<commit_message>
#1 added public snapshot related information
</commit_message>
<xml_diff>
--- a/Documentation/project-problem-statement.docx
+++ b/Documentation/project-problem-statement.docx
@@ -1879,8 +1879,6 @@
           <w:szCs w:val="21"/>
         </w:rPr>
       </w:pPr>
-      <w:bookmarkStart w:id="1" w:name="_GoBack"/>
-      <w:bookmarkEnd w:id="1"/>
     </w:p>
     <w:p>
       <w:pPr>
@@ -11266,7 +11264,9 @@
           <w:szCs w:val="48"/>
         </w:rPr>
       </w:pPr>
-      <w:r>
+    </w:p>
+    <w:p>
+      <w:pPr>
         <w:rPr>
           <w:rFonts w:ascii="Helvetica" w:hAnsi="Helvetica" w:cs="Helvetica"/>
           <w:b/>
@@ -11275,6 +11275,29 @@
           <w:sz w:val="48"/>
           <w:szCs w:val="48"/>
         </w:rPr>
+      </w:pPr>
+    </w:p>
+    <w:p>
+      <w:pPr>
+        <w:rPr>
+          <w:rFonts w:ascii="Helvetica" w:hAnsi="Helvetica" w:cs="Helvetica"/>
+          <w:b/>
+          <w:bCs/>
+          <w:color w:val="1F3D5C"/>
+          <w:sz w:val="48"/>
+          <w:szCs w:val="48"/>
+        </w:rPr>
+      </w:pPr>
+      <w:r>
+        <w:rPr>
+          <w:rFonts w:ascii="Helvetica" w:hAnsi="Helvetica" w:cs="Helvetica"/>
+          <w:b/>
+          <w:bCs/>
+          <w:color w:val="1F3D5C"/>
+          <w:sz w:val="48"/>
+          <w:szCs w:val="48"/>
+        </w:rPr>
+        <w:lastRenderedPageBreak/>
         <w:t>Security-Amazon public snapshots</w:t>
       </w:r>
     </w:p>
@@ -11282,50 +11305,936 @@
       <w:pPr>
         <w:rPr>
           <w:rFonts w:ascii="Helvetica" w:hAnsi="Helvetica" w:cs="Helvetica"/>
-          <w:color w:val="333333"/>
-          <w:sz w:val="21"/>
-          <w:szCs w:val="21"/>
-        </w:rPr>
-      </w:pPr>
-    </w:p>
-    <w:p>
-      <w:pPr>
-        <w:rPr>
-          <w:rFonts w:ascii="Helvetica" w:hAnsi="Helvetica" w:cs="Helvetica"/>
-          <w:color w:val="333333"/>
-          <w:sz w:val="21"/>
-          <w:szCs w:val="21"/>
-        </w:rPr>
-      </w:pPr>
-      <w:r>
-        <w:rPr>
-          <w:rFonts w:ascii="Helvetica" w:hAnsi="Helvetica" w:cs="Helvetica"/>
-          <w:color w:val="333333"/>
-          <w:sz w:val="21"/>
-          <w:szCs w:val="21"/>
-        </w:rPr>
-        <w:t xml:space="preserve">Checks the permission settings for your Amazon Elastic Block Store (Amazon EBS) volume snapshots and alerts you if any snapshots are marked as public. When you make a snapshot public, </w:t>
-      </w:r>
-      <w:r>
-        <w:rPr>
-          <w:rFonts w:ascii="Helvetica" w:hAnsi="Helvetica" w:cs="Helvetica"/>
-          <w:color w:val="333333"/>
-          <w:sz w:val="21"/>
-          <w:szCs w:val="21"/>
-        </w:rPr>
-        <w:lastRenderedPageBreak/>
-        <w:t>you give all AWS accounts and users access to all the data on the snapshot. If you want to share a snapshot with particular users or accounts, mark the snapshot as private, and then specify the user or accounts you want to share the snapshot data with.</w:t>
-      </w:r>
-    </w:p>
-    <w:p>
-      <w:pPr>
-        <w:rPr>
-          <w:rFonts w:ascii="Helvetica" w:hAnsi="Helvetica" w:cs="Helvetica"/>
-          <w:color w:val="333333"/>
-          <w:sz w:val="21"/>
-          <w:szCs w:val="21"/>
-        </w:rPr>
-      </w:pPr>
+          <w:b/>
+          <w:bCs/>
+          <w:color w:val="1F3D5C"/>
+          <w:sz w:val="48"/>
+          <w:szCs w:val="48"/>
+        </w:rPr>
+      </w:pPr>
+    </w:p>
+    <w:p>
+      <w:pPr>
+        <w:rPr>
+          <w:rFonts w:ascii="Helvetica" w:hAnsi="Helvetica" w:cs="Helvetica"/>
+          <w:color w:val="333333"/>
+          <w:sz w:val="21"/>
+          <w:szCs w:val="21"/>
+        </w:rPr>
+      </w:pPr>
+    </w:p>
+    <w:p>
+      <w:pPr>
+        <w:rPr>
+          <w:rFonts w:ascii="Helvetica" w:hAnsi="Helvetica" w:cs="Helvetica"/>
+          <w:color w:val="333333"/>
+          <w:sz w:val="21"/>
+          <w:szCs w:val="21"/>
+        </w:rPr>
+      </w:pPr>
+      <w:r>
+        <w:rPr>
+          <w:rFonts w:ascii="Helvetica" w:hAnsi="Helvetica" w:cs="Helvetica"/>
+          <w:color w:val="333333"/>
+          <w:sz w:val="21"/>
+          <w:szCs w:val="21"/>
+        </w:rPr>
+        <w:t>Checks the permission settings for your Amazon Elastic Block Store (Amazon EBS) volume snapshots and alerts you if any snapshots are marked as public. When you make a snapshot public, you give all AWS accounts and users access to all the data on the snapshot. If you want to share a snapshot with particular users or accounts, mark the snapshot as private, and then specify the user or accounts you want to share the snapshot data with.</w:t>
+      </w:r>
+    </w:p>
+    <w:tbl>
+      <w:tblPr>
+        <w:tblStyle w:val="TableGrid"/>
+        <w:tblW w:w="0" w:type="auto"/>
+        <w:tblLook w:val="04A0" w:firstRow="1" w:lastRow="0" w:firstColumn="1" w:lastColumn="0" w:noHBand="0" w:noVBand="1"/>
+      </w:tblPr>
+      <w:tblGrid>
+        <w:gridCol w:w="1856"/>
+        <w:gridCol w:w="1933"/>
+        <w:gridCol w:w="1852"/>
+        <w:gridCol w:w="1853"/>
+        <w:gridCol w:w="1856"/>
+      </w:tblGrid>
+      <w:tr>
+        <w:tc>
+          <w:tcPr>
+            <w:tcW w:w="1870" w:type="dxa"/>
+            <w:shd w:val="clear" w:color="auto" w:fill="AEAAAA" w:themeFill="background2" w:themeFillShade="BF"/>
+          </w:tcPr>
+          <w:p>
+            <w:pPr>
+              <w:rPr>
+                <w:rFonts w:ascii="Helvetica" w:hAnsi="Helvetica" w:cs="Helvetica"/>
+                <w:color w:val="333333"/>
+                <w:sz w:val="21"/>
+                <w:szCs w:val="21"/>
+              </w:rPr>
+            </w:pPr>
+            <w:proofErr w:type="spellStart"/>
+            <w:r>
+              <w:rPr>
+                <w:rFonts w:ascii="Helvetica" w:hAnsi="Helvetica" w:cs="Helvetica"/>
+                <w:color w:val="333333"/>
+                <w:sz w:val="21"/>
+                <w:szCs w:val="21"/>
+              </w:rPr>
+              <w:t>SnapshotId</w:t>
+            </w:r>
+            <w:proofErr w:type="spellEnd"/>
+          </w:p>
+        </w:tc>
+        <w:tc>
+          <w:tcPr>
+            <w:tcW w:w="1870" w:type="dxa"/>
+            <w:shd w:val="clear" w:color="auto" w:fill="AEAAAA" w:themeFill="background2" w:themeFillShade="BF"/>
+          </w:tcPr>
+          <w:p>
+            <w:pPr>
+              <w:rPr>
+                <w:rFonts w:ascii="Helvetica" w:hAnsi="Helvetica" w:cs="Helvetica"/>
+                <w:color w:val="333333"/>
+                <w:sz w:val="21"/>
+                <w:szCs w:val="21"/>
+              </w:rPr>
+            </w:pPr>
+            <w:proofErr w:type="spellStart"/>
+            <w:r>
+              <w:rPr>
+                <w:rFonts w:ascii="Helvetica" w:hAnsi="Helvetica" w:cs="Helvetica"/>
+                <w:color w:val="333333"/>
+                <w:sz w:val="21"/>
+                <w:szCs w:val="21"/>
+              </w:rPr>
+              <w:t>StartTime</w:t>
+            </w:r>
+            <w:proofErr w:type="spellEnd"/>
+          </w:p>
+        </w:tc>
+        <w:tc>
+          <w:tcPr>
+            <w:tcW w:w="1870" w:type="dxa"/>
+            <w:shd w:val="clear" w:color="auto" w:fill="AEAAAA" w:themeFill="background2" w:themeFillShade="BF"/>
+          </w:tcPr>
+          <w:p>
+            <w:pPr>
+              <w:rPr>
+                <w:rFonts w:ascii="Helvetica" w:hAnsi="Helvetica" w:cs="Helvetica"/>
+                <w:color w:val="333333"/>
+                <w:sz w:val="21"/>
+                <w:szCs w:val="21"/>
+              </w:rPr>
+            </w:pPr>
+            <w:proofErr w:type="spellStart"/>
+            <w:r>
+              <w:rPr>
+                <w:rFonts w:ascii="Helvetica" w:hAnsi="Helvetica" w:cs="Helvetica"/>
+                <w:color w:val="333333"/>
+                <w:sz w:val="21"/>
+                <w:szCs w:val="21"/>
+              </w:rPr>
+              <w:t>VolumeId</w:t>
+            </w:r>
+            <w:proofErr w:type="spellEnd"/>
+          </w:p>
+        </w:tc>
+        <w:tc>
+          <w:tcPr>
+            <w:tcW w:w="1870" w:type="dxa"/>
+            <w:shd w:val="clear" w:color="auto" w:fill="AEAAAA" w:themeFill="background2" w:themeFillShade="BF"/>
+          </w:tcPr>
+          <w:p>
+            <w:pPr>
+              <w:rPr>
+                <w:rFonts w:ascii="Helvetica" w:hAnsi="Helvetica" w:cs="Helvetica"/>
+                <w:color w:val="333333"/>
+                <w:sz w:val="21"/>
+                <w:szCs w:val="21"/>
+              </w:rPr>
+            </w:pPr>
+            <w:r>
+              <w:rPr>
+                <w:rFonts w:ascii="Helvetica" w:hAnsi="Helvetica" w:cs="Helvetica"/>
+                <w:color w:val="333333"/>
+                <w:sz w:val="21"/>
+                <w:szCs w:val="21"/>
+              </w:rPr>
+              <w:t>Encrypted</w:t>
+            </w:r>
+          </w:p>
+        </w:tc>
+        <w:tc>
+          <w:tcPr>
+            <w:tcW w:w="1870" w:type="dxa"/>
+            <w:shd w:val="clear" w:color="auto" w:fill="AEAAAA" w:themeFill="background2" w:themeFillShade="BF"/>
+          </w:tcPr>
+          <w:p>
+            <w:pPr>
+              <w:rPr>
+                <w:rFonts w:ascii="Helvetica" w:hAnsi="Helvetica" w:cs="Helvetica"/>
+                <w:color w:val="333333"/>
+                <w:sz w:val="21"/>
+                <w:szCs w:val="21"/>
+              </w:rPr>
+            </w:pPr>
+            <w:r>
+              <w:rPr>
+                <w:rFonts w:ascii="Helvetica" w:hAnsi="Helvetica" w:cs="Helvetica"/>
+                <w:color w:val="333333"/>
+                <w:sz w:val="21"/>
+                <w:szCs w:val="21"/>
+              </w:rPr>
+              <w:t>Description</w:t>
+            </w:r>
+          </w:p>
+        </w:tc>
+      </w:tr>
+      <w:tr>
+        <w:tc>
+          <w:tcPr>
+            <w:tcW w:w="1870" w:type="dxa"/>
+          </w:tcPr>
+          <w:p>
+            <w:pPr>
+              <w:rPr>
+                <w:rFonts w:ascii="Helvetica" w:hAnsi="Helvetica" w:cs="Helvetica"/>
+                <w:color w:val="333333"/>
+                <w:sz w:val="21"/>
+                <w:szCs w:val="21"/>
+              </w:rPr>
+            </w:pPr>
+            <w:r>
+              <w:rPr>
+                <w:rFonts w:ascii="Helvetica" w:hAnsi="Helvetica" w:cs="Helvetica"/>
+                <w:color w:val="333333"/>
+                <w:sz w:val="21"/>
+                <w:szCs w:val="21"/>
+              </w:rPr>
+              <w:t>"snap-14794191</w:t>
+            </w:r>
+          </w:p>
+        </w:tc>
+        <w:tc>
+          <w:tcPr>
+            <w:tcW w:w="1870" w:type="dxa"/>
+          </w:tcPr>
+          <w:p>
+            <w:pPr>
+              <w:rPr>
+                <w:rFonts w:ascii="Helvetica" w:hAnsi="Helvetica" w:cs="Helvetica"/>
+                <w:color w:val="333333"/>
+                <w:sz w:val="21"/>
+                <w:szCs w:val="21"/>
+              </w:rPr>
+            </w:pPr>
+            <w:r>
+              <w:rPr>
+                <w:rFonts w:ascii="Helvetica" w:hAnsi="Helvetica" w:cs="Helvetica"/>
+                <w:color w:val="333333"/>
+                <w:sz w:val="21"/>
+                <w:szCs w:val="21"/>
+              </w:rPr>
+              <w:t>2016-12-02T10:22:36.000Z</w:t>
+            </w:r>
+          </w:p>
+        </w:tc>
+        <w:tc>
+          <w:tcPr>
+            <w:tcW w:w="1870" w:type="dxa"/>
+          </w:tcPr>
+          <w:p>
+            <w:pPr>
+              <w:rPr>
+                <w:rFonts w:ascii="Helvetica" w:hAnsi="Helvetica" w:cs="Helvetica"/>
+                <w:color w:val="333333"/>
+                <w:sz w:val="21"/>
+                <w:szCs w:val="21"/>
+              </w:rPr>
+            </w:pPr>
+            <w:r>
+              <w:rPr>
+                <w:rFonts w:ascii="Helvetica" w:hAnsi="Helvetica" w:cs="Helvetica"/>
+                <w:color w:val="333333"/>
+                <w:sz w:val="21"/>
+                <w:szCs w:val="21"/>
+              </w:rPr>
+              <w:t>vol-</w:t>
+            </w:r>
+            <w:r>
+              <w:rPr>
+                <w:rFonts w:ascii="Helvetica" w:hAnsi="Helvetica" w:cs="Helvetica"/>
+                <w:color w:val="333333"/>
+                <w:sz w:val="21"/>
+                <w:szCs w:val="21"/>
+              </w:rPr>
+              <w:t>s44155</w:t>
+            </w:r>
+          </w:p>
+        </w:tc>
+        <w:tc>
+          <w:tcPr>
+            <w:tcW w:w="1870" w:type="dxa"/>
+          </w:tcPr>
+          <w:p>
+            <w:pPr>
+              <w:rPr>
+                <w:rFonts w:ascii="Helvetica" w:hAnsi="Helvetica" w:cs="Helvetica"/>
+                <w:color w:val="333333"/>
+                <w:sz w:val="21"/>
+                <w:szCs w:val="21"/>
+              </w:rPr>
+            </w:pPr>
+            <w:r>
+              <w:rPr>
+                <w:rFonts w:ascii="Helvetica" w:hAnsi="Helvetica" w:cs="Helvetica"/>
+                <w:color w:val="333333"/>
+                <w:sz w:val="21"/>
+                <w:szCs w:val="21"/>
+              </w:rPr>
+              <w:t>no</w:t>
+            </w:r>
+          </w:p>
+        </w:tc>
+        <w:tc>
+          <w:tcPr>
+            <w:tcW w:w="1870" w:type="dxa"/>
+          </w:tcPr>
+          <w:p>
+            <w:pPr>
+              <w:rPr>
+                <w:rFonts w:ascii="Helvetica" w:hAnsi="Helvetica" w:cs="Helvetica"/>
+                <w:color w:val="333333"/>
+                <w:sz w:val="21"/>
+                <w:szCs w:val="21"/>
+              </w:rPr>
+            </w:pPr>
+          </w:p>
+        </w:tc>
+      </w:tr>
+    </w:tbl>
+    <w:p>
+      <w:pPr>
+        <w:rPr>
+          <w:rFonts w:ascii="Helvetica" w:hAnsi="Helvetica" w:cs="Helvetica"/>
+          <w:color w:val="333333"/>
+          <w:sz w:val="21"/>
+          <w:szCs w:val="21"/>
+        </w:rPr>
+      </w:pPr>
+    </w:p>
+    <w:p>
+      <w:pPr>
+        <w:rPr>
+          <w:rFonts w:ascii="Helvetica" w:hAnsi="Helvetica" w:cs="Helvetica"/>
+          <w:color w:val="333333"/>
+          <w:sz w:val="21"/>
+          <w:szCs w:val="21"/>
+        </w:rPr>
+      </w:pPr>
+      <w:r>
+        <w:rPr>
+          <w:rFonts w:ascii="Helvetica" w:hAnsi="Helvetica" w:cs="Helvetica"/>
+          <w:color w:val="333333"/>
+          <w:sz w:val="21"/>
+          <w:szCs w:val="21"/>
+        </w:rPr>
+        <w:t xml:space="preserve"> &gt;</w:t>
+      </w:r>
+      <w:proofErr w:type="spellStart"/>
+      <w:r>
+        <w:rPr>
+          <w:rFonts w:ascii="Helvetica" w:hAnsi="Helvetica" w:cs="Helvetica"/>
+          <w:color w:val="333333"/>
+          <w:sz w:val="21"/>
+          <w:szCs w:val="21"/>
+        </w:rPr>
+        <w:t>aws</w:t>
+      </w:r>
+      <w:proofErr w:type="spellEnd"/>
+      <w:r>
+        <w:rPr>
+          <w:rFonts w:ascii="Helvetica" w:hAnsi="Helvetica" w:cs="Helvetica"/>
+          <w:color w:val="333333"/>
+          <w:sz w:val="21"/>
+          <w:szCs w:val="21"/>
+        </w:rPr>
+        <w:t xml:space="preserve"> ec2 describe-snapshots --owner-ids </w:t>
+      </w:r>
+      <w:r>
+        <w:rPr>
+          <w:rFonts w:ascii="Helvetica" w:hAnsi="Helvetica" w:cs="Helvetica"/>
+          <w:color w:val="333333"/>
+          <w:sz w:val="21"/>
+          <w:szCs w:val="21"/>
+        </w:rPr>
+        <w:t>12356654788</w:t>
+      </w:r>
+    </w:p>
+    <w:p>
+      <w:pPr>
+        <w:rPr>
+          <w:rFonts w:ascii="Helvetica" w:hAnsi="Helvetica" w:cs="Helvetica"/>
+          <w:color w:val="333333"/>
+          <w:sz w:val="21"/>
+          <w:szCs w:val="21"/>
+        </w:rPr>
+      </w:pPr>
+    </w:p>
+    <w:p>
+      <w:pPr>
+        <w:rPr>
+          <w:rFonts w:ascii="Helvetica" w:hAnsi="Helvetica" w:cs="Helvetica"/>
+          <w:color w:val="333333"/>
+          <w:sz w:val="21"/>
+          <w:szCs w:val="21"/>
+        </w:rPr>
+      </w:pPr>
+      <w:r>
+        <w:rPr>
+          <w:rFonts w:ascii="Helvetica" w:hAnsi="Helvetica" w:cs="Helvetica"/>
+          <w:color w:val="333333"/>
+          <w:sz w:val="21"/>
+          <w:szCs w:val="21"/>
+        </w:rPr>
+        <w:t>{</w:t>
+      </w:r>
+    </w:p>
+    <w:p>
+      <w:pPr>
+        <w:rPr>
+          <w:rFonts w:ascii="Helvetica" w:hAnsi="Helvetica" w:cs="Helvetica"/>
+          <w:color w:val="333333"/>
+          <w:sz w:val="21"/>
+          <w:szCs w:val="21"/>
+        </w:rPr>
+      </w:pPr>
+      <w:r>
+        <w:rPr>
+          <w:rFonts w:ascii="Helvetica" w:hAnsi="Helvetica" w:cs="Helvetica"/>
+          <w:color w:val="333333"/>
+          <w:sz w:val="21"/>
+          <w:szCs w:val="21"/>
+        </w:rPr>
+        <w:t xml:space="preserve">            "Description": </w:t>
+      </w:r>
+      <w:proofErr w:type="gramStart"/>
+      <w:r>
+        <w:rPr>
+          <w:rFonts w:ascii="Helvetica" w:hAnsi="Helvetica" w:cs="Helvetica"/>
+          <w:color w:val="333333"/>
+          <w:sz w:val="21"/>
+          <w:szCs w:val="21"/>
+        </w:rPr>
+        <w:t xml:space="preserve">" </w:t>
+      </w:r>
+      <w:bookmarkStart w:id="1" w:name="_GoBack"/>
+      <w:r>
+        <w:rPr>
+          <w:rFonts w:ascii="Helvetica" w:hAnsi="Helvetica" w:cs="Helvetica"/>
+          <w:color w:val="333333"/>
+          <w:sz w:val="21"/>
+          <w:szCs w:val="21"/>
+        </w:rPr>
+        <w:t>Template</w:t>
+      </w:r>
+      <w:proofErr w:type="gramEnd"/>
+      <w:r>
+        <w:rPr>
+          <w:rFonts w:ascii="Helvetica" w:hAnsi="Helvetica" w:cs="Helvetica"/>
+          <w:color w:val="333333"/>
+          <w:sz w:val="21"/>
+          <w:szCs w:val="21"/>
+        </w:rPr>
+        <w:t xml:space="preserve"> Snapsho</w:t>
+      </w:r>
+      <w:bookmarkEnd w:id="1"/>
+      <w:r>
+        <w:rPr>
+          <w:rFonts w:ascii="Helvetica" w:hAnsi="Helvetica" w:cs="Helvetica"/>
+          <w:color w:val="333333"/>
+          <w:sz w:val="21"/>
+          <w:szCs w:val="21"/>
+        </w:rPr>
+        <w:t>t",</w:t>
+      </w:r>
+    </w:p>
+    <w:p>
+      <w:pPr>
+        <w:rPr>
+          <w:rFonts w:ascii="Helvetica" w:hAnsi="Helvetica" w:cs="Helvetica"/>
+          <w:color w:val="333333"/>
+          <w:sz w:val="21"/>
+          <w:szCs w:val="21"/>
+        </w:rPr>
+      </w:pPr>
+      <w:r>
+        <w:rPr>
+          <w:rFonts w:ascii="Helvetica" w:hAnsi="Helvetica" w:cs="Helvetica"/>
+          <w:color w:val="333333"/>
+          <w:sz w:val="21"/>
+          <w:szCs w:val="21"/>
+        </w:rPr>
+        <w:t xml:space="preserve">            "Tags": [</w:t>
+      </w:r>
+    </w:p>
+    <w:p>
+      <w:pPr>
+        <w:rPr>
+          <w:rFonts w:ascii="Helvetica" w:hAnsi="Helvetica" w:cs="Helvetica"/>
+          <w:color w:val="333333"/>
+          <w:sz w:val="21"/>
+          <w:szCs w:val="21"/>
+        </w:rPr>
+      </w:pPr>
+      <w:r>
+        <w:rPr>
+          <w:rFonts w:ascii="Helvetica" w:hAnsi="Helvetica" w:cs="Helvetica"/>
+          <w:color w:val="333333"/>
+          <w:sz w:val="21"/>
+          <w:szCs w:val="21"/>
+        </w:rPr>
+        <w:t xml:space="preserve">                {</w:t>
+      </w:r>
+    </w:p>
+    <w:p>
+      <w:pPr>
+        <w:rPr>
+          <w:rFonts w:ascii="Helvetica" w:hAnsi="Helvetica" w:cs="Helvetica"/>
+          <w:color w:val="333333"/>
+          <w:sz w:val="21"/>
+          <w:szCs w:val="21"/>
+        </w:rPr>
+      </w:pPr>
+      <w:r>
+        <w:rPr>
+          <w:rFonts w:ascii="Helvetica" w:hAnsi="Helvetica" w:cs="Helvetica"/>
+          <w:color w:val="333333"/>
+          <w:sz w:val="21"/>
+          <w:szCs w:val="21"/>
+        </w:rPr>
+        <w:t xml:space="preserve">                    "Value": </w:t>
+      </w:r>
+      <w:proofErr w:type="gramStart"/>
+      <w:r>
+        <w:rPr>
+          <w:rFonts w:ascii="Helvetica" w:hAnsi="Helvetica" w:cs="Helvetica"/>
+          <w:color w:val="333333"/>
+          <w:sz w:val="21"/>
+          <w:szCs w:val="21"/>
+        </w:rPr>
+        <w:t>"</w:t>
+      </w:r>
+      <w:r>
+        <w:rPr>
+          <w:rFonts w:ascii="Helvetica" w:hAnsi="Helvetica" w:cs="Helvetica"/>
+          <w:color w:val="333333"/>
+          <w:sz w:val="21"/>
+          <w:szCs w:val="21"/>
+        </w:rPr>
+        <w:t xml:space="preserve"> </w:t>
+      </w:r>
+      <w:proofErr w:type="spellStart"/>
+      <w:r>
+        <w:rPr>
+          <w:rFonts w:ascii="Helvetica" w:hAnsi="Helvetica" w:cs="Helvetica"/>
+          <w:color w:val="333333"/>
+          <w:sz w:val="21"/>
+          <w:szCs w:val="21"/>
+        </w:rPr>
+        <w:t>s</w:t>
+      </w:r>
+      <w:r>
+        <w:rPr>
+          <w:rFonts w:ascii="Helvetica" w:hAnsi="Helvetica" w:cs="Helvetica"/>
+          <w:color w:val="333333"/>
+          <w:sz w:val="21"/>
+          <w:szCs w:val="21"/>
+        </w:rPr>
+        <w:t>TEMPLATE</w:t>
+      </w:r>
+      <w:proofErr w:type="gramEnd"/>
+      <w:r>
+        <w:rPr>
+          <w:rFonts w:ascii="Helvetica" w:hAnsi="Helvetica" w:cs="Helvetica"/>
+          <w:color w:val="333333"/>
+          <w:sz w:val="21"/>
+          <w:szCs w:val="21"/>
+        </w:rPr>
+        <w:t>_SNAPSHOT</w:t>
+      </w:r>
+      <w:proofErr w:type="spellEnd"/>
+      <w:r>
+        <w:rPr>
+          <w:rFonts w:ascii="Helvetica" w:hAnsi="Helvetica" w:cs="Helvetica"/>
+          <w:color w:val="333333"/>
+          <w:sz w:val="21"/>
+          <w:szCs w:val="21"/>
+        </w:rPr>
+        <w:t>",</w:t>
+      </w:r>
+    </w:p>
+    <w:p>
+      <w:pPr>
+        <w:rPr>
+          <w:rFonts w:ascii="Helvetica" w:hAnsi="Helvetica" w:cs="Helvetica"/>
+          <w:color w:val="333333"/>
+          <w:sz w:val="21"/>
+          <w:szCs w:val="21"/>
+        </w:rPr>
+      </w:pPr>
+      <w:r>
+        <w:rPr>
+          <w:rFonts w:ascii="Helvetica" w:hAnsi="Helvetica" w:cs="Helvetica"/>
+          <w:color w:val="333333"/>
+          <w:sz w:val="21"/>
+          <w:szCs w:val="21"/>
+        </w:rPr>
+        <w:t xml:space="preserve">                    "Key": "Name"</w:t>
+      </w:r>
+    </w:p>
+    <w:p>
+      <w:pPr>
+        <w:rPr>
+          <w:rFonts w:ascii="Helvetica" w:hAnsi="Helvetica" w:cs="Helvetica"/>
+          <w:color w:val="333333"/>
+          <w:sz w:val="21"/>
+          <w:szCs w:val="21"/>
+        </w:rPr>
+      </w:pPr>
+      <w:r>
+        <w:rPr>
+          <w:rFonts w:ascii="Helvetica" w:hAnsi="Helvetica" w:cs="Helvetica"/>
+          <w:color w:val="333333"/>
+          <w:sz w:val="21"/>
+          <w:szCs w:val="21"/>
+        </w:rPr>
+        <w:t xml:space="preserve">                }</w:t>
+      </w:r>
+    </w:p>
+    <w:p>
+      <w:pPr>
+        <w:rPr>
+          <w:rFonts w:ascii="Helvetica" w:hAnsi="Helvetica" w:cs="Helvetica"/>
+          <w:color w:val="333333"/>
+          <w:sz w:val="21"/>
+          <w:szCs w:val="21"/>
+        </w:rPr>
+      </w:pPr>
+      <w:r>
+        <w:rPr>
+          <w:rFonts w:ascii="Helvetica" w:hAnsi="Helvetica" w:cs="Helvetica"/>
+          <w:color w:val="333333"/>
+          <w:sz w:val="21"/>
+          <w:szCs w:val="21"/>
+        </w:rPr>
+        <w:t xml:space="preserve">            ],</w:t>
+      </w:r>
+    </w:p>
+    <w:p>
+      <w:pPr>
+        <w:rPr>
+          <w:rFonts w:ascii="Helvetica" w:hAnsi="Helvetica" w:cs="Helvetica"/>
+          <w:color w:val="333333"/>
+          <w:sz w:val="21"/>
+          <w:szCs w:val="21"/>
+        </w:rPr>
+      </w:pPr>
+      <w:r>
+        <w:rPr>
+          <w:rFonts w:ascii="Helvetica" w:hAnsi="Helvetica" w:cs="Helvetica"/>
+          <w:color w:val="333333"/>
+          <w:sz w:val="21"/>
+          <w:szCs w:val="21"/>
+        </w:rPr>
+        <w:t xml:space="preserve">            "Encrypted": false,</w:t>
+      </w:r>
+    </w:p>
+    <w:p>
+      <w:pPr>
+        <w:rPr>
+          <w:rFonts w:ascii="Helvetica" w:hAnsi="Helvetica" w:cs="Helvetica"/>
+          <w:color w:val="333333"/>
+          <w:sz w:val="21"/>
+          <w:szCs w:val="21"/>
+        </w:rPr>
+      </w:pPr>
+      <w:r>
+        <w:rPr>
+          <w:rFonts w:ascii="Helvetica" w:hAnsi="Helvetica" w:cs="Helvetica"/>
+          <w:color w:val="333333"/>
+          <w:sz w:val="21"/>
+          <w:szCs w:val="21"/>
+        </w:rPr>
+        <w:t xml:space="preserve">            "</w:t>
+      </w:r>
+      <w:proofErr w:type="spellStart"/>
+      <w:r>
+        <w:rPr>
+          <w:rFonts w:ascii="Helvetica" w:hAnsi="Helvetica" w:cs="Helvetica"/>
+          <w:color w:val="333333"/>
+          <w:sz w:val="21"/>
+          <w:szCs w:val="21"/>
+        </w:rPr>
+        <w:t>VolumeId</w:t>
+      </w:r>
+      <w:proofErr w:type="spellEnd"/>
+      <w:r>
+        <w:rPr>
+          <w:rFonts w:ascii="Helvetica" w:hAnsi="Helvetica" w:cs="Helvetica"/>
+          <w:color w:val="333333"/>
+          <w:sz w:val="21"/>
+          <w:szCs w:val="21"/>
+        </w:rPr>
+        <w:t>": "vol-</w:t>
+      </w:r>
+      <w:r>
+        <w:rPr>
+          <w:rFonts w:ascii="Helvetica" w:hAnsi="Helvetica" w:cs="Helvetica"/>
+          <w:color w:val="333333"/>
+          <w:sz w:val="21"/>
+          <w:szCs w:val="21"/>
+        </w:rPr>
+        <w:t>s44155</w:t>
+      </w:r>
+      <w:r>
+        <w:rPr>
+          <w:rFonts w:ascii="Helvetica" w:hAnsi="Helvetica" w:cs="Helvetica"/>
+          <w:color w:val="333333"/>
+          <w:sz w:val="21"/>
+          <w:szCs w:val="21"/>
+        </w:rPr>
+        <w:t>",</w:t>
+      </w:r>
+    </w:p>
+    <w:p>
+      <w:pPr>
+        <w:rPr>
+          <w:rFonts w:ascii="Helvetica" w:hAnsi="Helvetica" w:cs="Helvetica"/>
+          <w:color w:val="333333"/>
+          <w:sz w:val="21"/>
+          <w:szCs w:val="21"/>
+        </w:rPr>
+      </w:pPr>
+      <w:r>
+        <w:rPr>
+          <w:rFonts w:ascii="Helvetica" w:hAnsi="Helvetica" w:cs="Helvetica"/>
+          <w:color w:val="333333"/>
+          <w:sz w:val="21"/>
+          <w:szCs w:val="21"/>
+        </w:rPr>
+        <w:t xml:space="preserve">            "State": "completed",</w:t>
+      </w:r>
+    </w:p>
+    <w:p>
+      <w:pPr>
+        <w:rPr>
+          <w:rFonts w:ascii="Helvetica" w:hAnsi="Helvetica" w:cs="Helvetica"/>
+          <w:color w:val="333333"/>
+          <w:sz w:val="21"/>
+          <w:szCs w:val="21"/>
+        </w:rPr>
+      </w:pPr>
+      <w:r>
+        <w:rPr>
+          <w:rFonts w:ascii="Helvetica" w:hAnsi="Helvetica" w:cs="Helvetica"/>
+          <w:color w:val="333333"/>
+          <w:sz w:val="21"/>
+          <w:szCs w:val="21"/>
+        </w:rPr>
+        <w:t xml:space="preserve">            "</w:t>
+      </w:r>
+      <w:proofErr w:type="spellStart"/>
+      <w:r>
+        <w:rPr>
+          <w:rFonts w:ascii="Helvetica" w:hAnsi="Helvetica" w:cs="Helvetica"/>
+          <w:color w:val="333333"/>
+          <w:sz w:val="21"/>
+          <w:szCs w:val="21"/>
+        </w:rPr>
+        <w:t>VolumeSize</w:t>
+      </w:r>
+      <w:proofErr w:type="spellEnd"/>
+      <w:r>
+        <w:rPr>
+          <w:rFonts w:ascii="Helvetica" w:hAnsi="Helvetica" w:cs="Helvetica"/>
+          <w:color w:val="333333"/>
+          <w:sz w:val="21"/>
+          <w:szCs w:val="21"/>
+        </w:rPr>
+        <w:t>": 1,</w:t>
+      </w:r>
+    </w:p>
+    <w:p>
+      <w:pPr>
+        <w:rPr>
+          <w:rFonts w:ascii="Helvetica" w:hAnsi="Helvetica" w:cs="Helvetica"/>
+          <w:color w:val="333333"/>
+          <w:sz w:val="21"/>
+          <w:szCs w:val="21"/>
+        </w:rPr>
+      </w:pPr>
+      <w:r>
+        <w:rPr>
+          <w:rFonts w:ascii="Helvetica" w:hAnsi="Helvetica" w:cs="Helvetica"/>
+          <w:color w:val="333333"/>
+          <w:sz w:val="21"/>
+          <w:szCs w:val="21"/>
+        </w:rPr>
+        <w:t xml:space="preserve">            "Progress": "100%",</w:t>
+      </w:r>
+    </w:p>
+    <w:p>
+      <w:pPr>
+        <w:rPr>
+          <w:rFonts w:ascii="Helvetica" w:hAnsi="Helvetica" w:cs="Helvetica"/>
+          <w:color w:val="333333"/>
+          <w:sz w:val="21"/>
+          <w:szCs w:val="21"/>
+        </w:rPr>
+      </w:pPr>
+      <w:r>
+        <w:rPr>
+          <w:rFonts w:ascii="Helvetica" w:hAnsi="Helvetica" w:cs="Helvetica"/>
+          <w:color w:val="333333"/>
+          <w:sz w:val="21"/>
+          <w:szCs w:val="21"/>
+        </w:rPr>
+        <w:t xml:space="preserve">            "</w:t>
+      </w:r>
+      <w:proofErr w:type="spellStart"/>
+      <w:r>
+        <w:rPr>
+          <w:rFonts w:ascii="Helvetica" w:hAnsi="Helvetica" w:cs="Helvetica"/>
+          <w:color w:val="333333"/>
+          <w:sz w:val="21"/>
+          <w:szCs w:val="21"/>
+        </w:rPr>
+        <w:t>StartTime</w:t>
+      </w:r>
+      <w:proofErr w:type="spellEnd"/>
+      <w:r>
+        <w:rPr>
+          <w:rFonts w:ascii="Helvetica" w:hAnsi="Helvetica" w:cs="Helvetica"/>
+          <w:color w:val="333333"/>
+          <w:sz w:val="21"/>
+          <w:szCs w:val="21"/>
+        </w:rPr>
+        <w:t>": "2016-12-02T10:22:36.000Z",</w:t>
+      </w:r>
+    </w:p>
+    <w:p>
+      <w:pPr>
+        <w:rPr>
+          <w:rFonts w:ascii="Helvetica" w:hAnsi="Helvetica" w:cs="Helvetica"/>
+          <w:color w:val="333333"/>
+          <w:sz w:val="21"/>
+          <w:szCs w:val="21"/>
+        </w:rPr>
+      </w:pPr>
+      <w:r>
+        <w:rPr>
+          <w:rFonts w:ascii="Helvetica" w:hAnsi="Helvetica" w:cs="Helvetica"/>
+          <w:color w:val="333333"/>
+          <w:sz w:val="21"/>
+          <w:szCs w:val="21"/>
+        </w:rPr>
+        <w:t xml:space="preserve">            "</w:t>
+      </w:r>
+      <w:proofErr w:type="spellStart"/>
+      <w:r>
+        <w:rPr>
+          <w:rFonts w:ascii="Helvetica" w:hAnsi="Helvetica" w:cs="Helvetica"/>
+          <w:color w:val="333333"/>
+          <w:sz w:val="21"/>
+          <w:szCs w:val="21"/>
+        </w:rPr>
+        <w:t>SnapshotId</w:t>
+      </w:r>
+      <w:proofErr w:type="spellEnd"/>
+      <w:r>
+        <w:rPr>
+          <w:rFonts w:ascii="Helvetica" w:hAnsi="Helvetica" w:cs="Helvetica"/>
+          <w:color w:val="333333"/>
+          <w:sz w:val="21"/>
+          <w:szCs w:val="21"/>
+        </w:rPr>
+        <w:t>": "snap-14794191",</w:t>
+      </w:r>
+    </w:p>
+    <w:p>
+      <w:pPr>
+        <w:rPr>
+          <w:rFonts w:ascii="Helvetica" w:hAnsi="Helvetica" w:cs="Helvetica"/>
+          <w:color w:val="333333"/>
+          <w:sz w:val="21"/>
+          <w:szCs w:val="21"/>
+        </w:rPr>
+      </w:pPr>
+      <w:r>
+        <w:rPr>
+          <w:rFonts w:ascii="Helvetica" w:hAnsi="Helvetica" w:cs="Helvetica"/>
+          <w:color w:val="333333"/>
+          <w:sz w:val="21"/>
+          <w:szCs w:val="21"/>
+        </w:rPr>
+        <w:t xml:space="preserve">            "</w:t>
+      </w:r>
+      <w:proofErr w:type="spellStart"/>
+      <w:r>
+        <w:rPr>
+          <w:rFonts w:ascii="Helvetica" w:hAnsi="Helvetica" w:cs="Helvetica"/>
+          <w:color w:val="333333"/>
+          <w:sz w:val="21"/>
+          <w:szCs w:val="21"/>
+        </w:rPr>
+        <w:t>OwnerId</w:t>
+      </w:r>
+      <w:proofErr w:type="spellEnd"/>
+      <w:r>
+        <w:rPr>
+          <w:rFonts w:ascii="Helvetica" w:hAnsi="Helvetica" w:cs="Helvetica"/>
+          <w:color w:val="333333"/>
+          <w:sz w:val="21"/>
+          <w:szCs w:val="21"/>
+        </w:rPr>
+        <w:t>": "</w:t>
+      </w:r>
+      <w:r>
+        <w:rPr>
+          <w:rFonts w:ascii="Helvetica" w:hAnsi="Helvetica" w:cs="Helvetica"/>
+          <w:color w:val="333333"/>
+          <w:sz w:val="21"/>
+          <w:szCs w:val="21"/>
+        </w:rPr>
+        <w:t>12356654788</w:t>
+      </w:r>
+      <w:r>
+        <w:rPr>
+          <w:rFonts w:ascii="Helvetica" w:hAnsi="Helvetica" w:cs="Helvetica"/>
+          <w:color w:val="333333"/>
+          <w:sz w:val="21"/>
+          <w:szCs w:val="21"/>
+        </w:rPr>
+        <w:t>"</w:t>
+      </w:r>
+    </w:p>
+    <w:p>
+      <w:pPr>
+        <w:rPr>
+          <w:rFonts w:ascii="Helvetica" w:hAnsi="Helvetica" w:cs="Helvetica"/>
+          <w:color w:val="333333"/>
+          <w:sz w:val="21"/>
+          <w:szCs w:val="21"/>
+        </w:rPr>
+      </w:pPr>
+      <w:r>
+        <w:rPr>
+          <w:rFonts w:ascii="Helvetica" w:hAnsi="Helvetica" w:cs="Helvetica"/>
+          <w:color w:val="333333"/>
+          <w:sz w:val="21"/>
+          <w:szCs w:val="21"/>
+        </w:rPr>
+        <w:t xml:space="preserve">        }</w:t>
+      </w:r>
     </w:p>
     <w:p>
       <w:pPr>
@@ -11782,7 +12691,6 @@
         <w:rPr>
           <w:szCs w:val="28"/>
         </w:rPr>
-        <w:lastRenderedPageBreak/>
         <w:t xml:space="preserve">Delete user </w:t>
       </w:r>
     </w:p>
@@ -11831,6 +12739,7 @@
         </w:numPr>
       </w:pPr>
       <w:r>
+        <w:lastRenderedPageBreak/>
         <w:t>User name – unique</w:t>
       </w:r>
     </w:p>
@@ -12375,7 +13284,6 @@
           <w:b/>
           <w:sz w:val="56"/>
         </w:rPr>
-        <w:lastRenderedPageBreak/>
         <w:t>Settings</w:t>
       </w:r>
       <w:r>
@@ -12472,6 +13380,7 @@
         </w:numPr>
       </w:pPr>
       <w:r>
+        <w:lastRenderedPageBreak/>
         <w:t>Force run job (button)</w:t>
       </w:r>
     </w:p>

</xml_diff>